<commit_message>
Most diagrams for the patterns are on the docs
</commit_message>
<xml_diff>
--- a/COS214 Practical 5 2023.docx
+++ b/COS214 Practical 5 2023.docx
@@ -326,7 +326,23 @@
           <w:b/>
           <w:bCs/>
         </w:rPr>
-        <w:t xml:space="preserve">Mishka Dukhanti - </w:t>
+        <w:t xml:space="preserve">Mishka </w:t>
+      </w:r>
+      <w:proofErr w:type="spellStart"/>
+      <w:r>
+        <w:rPr>
+          <w:b/>
+          <w:bCs/>
+        </w:rPr>
+        <w:t>Dukhanti</w:t>
+      </w:r>
+      <w:proofErr w:type="spellEnd"/>
+      <w:r>
+        <w:rPr>
+          <w:b/>
+          <w:bCs/>
+        </w:rPr>
+        <w:t xml:space="preserve"> - </w:t>
       </w:r>
       <w:r>
         <w:rPr>
@@ -373,7 +389,23 @@
           <w:b/>
           <w:bCs/>
         </w:rPr>
-        <w:t xml:space="preserve">Victor Igbojinna - </w:t>
+        <w:t xml:space="preserve">Victor </w:t>
+      </w:r>
+      <w:proofErr w:type="spellStart"/>
+      <w:r>
+        <w:rPr>
+          <w:b/>
+          <w:bCs/>
+        </w:rPr>
+        <w:t>Igbojinna</w:t>
+      </w:r>
+      <w:proofErr w:type="spellEnd"/>
+      <w:r>
+        <w:rPr>
+          <w:b/>
+          <w:bCs/>
+        </w:rPr>
+        <w:t xml:space="preserve"> - </w:t>
       </w:r>
       <w:r>
         <w:rPr>
@@ -395,12 +427,37 @@
           <w:bCs/>
         </w:rPr>
       </w:pPr>
-      <w:r>
-        <w:rPr>
-          <w:b/>
-          <w:bCs/>
-        </w:rPr>
-        <w:t xml:space="preserve">Kamogelo Moeketse - </w:t>
+      <w:proofErr w:type="spellStart"/>
+      <w:r>
+        <w:rPr>
+          <w:b/>
+          <w:bCs/>
+        </w:rPr>
+        <w:t>Kamogelo</w:t>
+      </w:r>
+      <w:proofErr w:type="spellEnd"/>
+      <w:r>
+        <w:rPr>
+          <w:b/>
+          <w:bCs/>
+        </w:rPr>
+        <w:t xml:space="preserve"> </w:t>
+      </w:r>
+      <w:proofErr w:type="spellStart"/>
+      <w:r>
+        <w:rPr>
+          <w:b/>
+          <w:bCs/>
+        </w:rPr>
+        <w:t>Moeketse</w:t>
+      </w:r>
+      <w:proofErr w:type="spellEnd"/>
+      <w:r>
+        <w:rPr>
+          <w:b/>
+          <w:bCs/>
+        </w:rPr>
+        <w:t xml:space="preserve"> - </w:t>
       </w:r>
       <w:r>
         <w:rPr>
@@ -2903,14 +2960,25 @@
           <w:szCs w:val="24"/>
         </w:rPr>
       </w:pPr>
-      <w:r>
-        <w:rPr>
-          <w:b/>
-          <w:bCs/>
-          <w:sz w:val="24"/>
-          <w:szCs w:val="24"/>
-        </w:rPr>
-        <w:t>Github actions</w:t>
+      <w:proofErr w:type="spellStart"/>
+      <w:r>
+        <w:rPr>
+          <w:b/>
+          <w:bCs/>
+          <w:sz w:val="24"/>
+          <w:szCs w:val="24"/>
+        </w:rPr>
+        <w:t>Github</w:t>
+      </w:r>
+      <w:proofErr w:type="spellEnd"/>
+      <w:r>
+        <w:rPr>
+          <w:b/>
+          <w:bCs/>
+          <w:sz w:val="24"/>
+          <w:szCs w:val="24"/>
+        </w:rPr>
+        <w:t xml:space="preserve"> actions</w:t>
       </w:r>
     </w:p>
     <w:p>
@@ -3082,7 +3150,21 @@
         <w:rPr>
           <w:lang w:val="en-US"/>
         </w:rPr>
-        <w:t>“greeting staff” or in our case a Maitre’D. Customer handling happens from these moments all the way to the bathroom up until they leave.</w:t>
+        <w:t xml:space="preserve">“greeting staff” or in our case a </w:t>
+      </w:r>
+      <w:proofErr w:type="spellStart"/>
+      <w:r>
+        <w:rPr>
+          <w:lang w:val="en-US"/>
+        </w:rPr>
+        <w:t>Maitre’D</w:t>
+      </w:r>
+      <w:proofErr w:type="spellEnd"/>
+      <w:r>
+        <w:rPr>
+          <w:lang w:val="en-US"/>
+        </w:rPr>
+        <w:t>. Customer handling happens from these moments all the way to the bathroom up until they leave.</w:t>
       </w:r>
     </w:p>
     <w:p>
@@ -3719,6 +3801,45 @@
     </w:p>
     <w:p>
       <w:r>
+        <w:drawing>
+          <wp:inline distT="0" distB="0" distL="0" distR="0" wp14:anchorId="3E529C11" wp14:editId="2913E079">
+            <wp:extent cx="5731510" cy="3209290"/>
+            <wp:effectExtent l="0" t="0" r="0" b="0"/>
+            <wp:docPr id="1902244803" name="Picture 1"/>
+            <wp:cNvGraphicFramePr>
+              <a:graphicFrameLocks xmlns:a="http://schemas.openxmlformats.org/drawingml/2006/main" noChangeAspect="1"/>
+            </wp:cNvGraphicFramePr>
+            <a:graphic xmlns:a="http://schemas.openxmlformats.org/drawingml/2006/main">
+              <a:graphicData uri="http://schemas.openxmlformats.org/drawingml/2006/picture">
+                <pic:pic xmlns:pic="http://schemas.openxmlformats.org/drawingml/2006/picture">
+                  <pic:nvPicPr>
+                    <pic:cNvPr id="1902244803" name=""/>
+                    <pic:cNvPicPr/>
+                  </pic:nvPicPr>
+                  <pic:blipFill>
+                    <a:blip r:embed="rId6"/>
+                    <a:stretch>
+                      <a:fillRect/>
+                    </a:stretch>
+                  </pic:blipFill>
+                  <pic:spPr>
+                    <a:xfrm>
+                      <a:off x="0" y="0"/>
+                      <a:ext cx="5731510" cy="3209290"/>
+                    </a:xfrm>
+                    <a:prstGeom prst="rect">
+                      <a:avLst/>
+                    </a:prstGeom>
+                  </pic:spPr>
+                </pic:pic>
+              </a:graphicData>
+            </a:graphic>
+          </wp:inline>
+        </w:drawing>
+      </w:r>
+    </w:p>
+    <w:p>
+      <w:r>
         <w:t>1) Decorator Pattern - Decoration of burger/food:</w:t>
       </w:r>
       <w:r>
@@ -3785,7 +3906,11 @@
         <w:t xml:space="preserve">Problem: </w:t>
       </w:r>
       <w:r>
-        <w:t>The kitchen needed to be able to generate a plate with different ordered items for each order which can become a complex ordeal</w:t>
+        <w:t xml:space="preserve">The kitchen needed to be able to generate a plate with different ordered items for each </w:t>
+      </w:r>
+      <w:r>
+        <w:lastRenderedPageBreak/>
+        <w:t>order which can become a complex ordeal</w:t>
       </w:r>
       <w:r>
         <w:t>.</w:t>
@@ -3824,6 +3949,49 @@
         <w:br/>
         <w:t>We used this pattern because we realized that it would help easily create a “plate” for the customer and this pattern is perfect for us because it allows us to add many different food items together onto one “plate”</w:t>
       </w:r>
+      <w:r>
+        <w:br/>
+      </w:r>
+      <w:r>
+        <w:br/>
+      </w:r>
+      <w:r>
+        <w:drawing>
+          <wp:inline distT="0" distB="0" distL="0" distR="0" wp14:anchorId="3C27D8D0" wp14:editId="302FEBF2">
+            <wp:extent cx="5731510" cy="2364105"/>
+            <wp:effectExtent l="0" t="0" r="0" b="0"/>
+            <wp:docPr id="2046561396" name="Picture 1" descr="A diagram of a computer&#10;&#10;Description automatically generated"/>
+            <wp:cNvGraphicFramePr>
+              <a:graphicFrameLocks xmlns:a="http://schemas.openxmlformats.org/drawingml/2006/main" noChangeAspect="1"/>
+            </wp:cNvGraphicFramePr>
+            <a:graphic xmlns:a="http://schemas.openxmlformats.org/drawingml/2006/main">
+              <a:graphicData uri="http://schemas.openxmlformats.org/drawingml/2006/picture">
+                <pic:pic xmlns:pic="http://schemas.openxmlformats.org/drawingml/2006/picture">
+                  <pic:nvPicPr>
+                    <pic:cNvPr id="2046561396" name="Picture 1" descr="A diagram of a computer&#10;&#10;Description automatically generated"/>
+                    <pic:cNvPicPr/>
+                  </pic:nvPicPr>
+                  <pic:blipFill>
+                    <a:blip r:embed="rId7"/>
+                    <a:stretch>
+                      <a:fillRect/>
+                    </a:stretch>
+                  </pic:blipFill>
+                  <pic:spPr>
+                    <a:xfrm>
+                      <a:off x="0" y="0"/>
+                      <a:ext cx="5731510" cy="2364105"/>
+                    </a:xfrm>
+                    <a:prstGeom prst="rect">
+                      <a:avLst/>
+                    </a:prstGeom>
+                  </pic:spPr>
+                </pic:pic>
+              </a:graphicData>
+            </a:graphic>
+          </wp:inline>
+        </w:drawing>
+      </w:r>
     </w:p>
     <w:p>
       <w:r>
@@ -3890,7 +4058,263 @@
         <w:br/>
       </w:r>
       <w:r>
+        <w:t>Solution:</w:t>
+      </w:r>
+      <w:r>
+        <w:t xml:space="preserve"> We</w:t>
+      </w:r>
+      <w:r>
+        <w:t xml:space="preserve"> </w:t>
+      </w:r>
+      <w:r>
+        <w:t>u</w:t>
+      </w:r>
+      <w:r>
+        <w:t>se</w:t>
+      </w:r>
+      <w:r>
+        <w:t>d</w:t>
+      </w:r>
+      <w:r>
+        <w:t xml:space="preserve"> the factory method pattern to create different types of drinks and valet services, allowing for extensibility and customization</w:t>
+      </w:r>
+      <w:r>
+        <w:t xml:space="preserve"> of these services</w:t>
+      </w:r>
+      <w:r>
+        <w:t>.</w:t>
+      </w:r>
+      <w:r>
+        <w:br/>
+        <w:t xml:space="preserve">Why did we use these patterns Ask </w:t>
+      </w:r>
+      <w:proofErr w:type="spellStart"/>
+      <w:r>
+        <w:t>aiden</w:t>
+      </w:r>
+      <w:proofErr w:type="spellEnd"/>
+      <w:r>
+        <w:t>.</w:t>
+      </w:r>
+      <w:r>
+        <w:br/>
+      </w:r>
+      <w:r>
         <w:lastRenderedPageBreak/>
+        <w:br/>
+      </w:r>
+      <w:r>
+        <w:drawing>
+          <wp:inline distT="0" distB="0" distL="0" distR="0" wp14:anchorId="7CD821B4" wp14:editId="2B194110">
+            <wp:extent cx="5731510" cy="5350510"/>
+            <wp:effectExtent l="0" t="0" r="0" b="0"/>
+            <wp:docPr id="1998707216" name="Picture 1"/>
+            <wp:cNvGraphicFramePr>
+              <a:graphicFrameLocks xmlns:a="http://schemas.openxmlformats.org/drawingml/2006/main" noChangeAspect="1"/>
+            </wp:cNvGraphicFramePr>
+            <a:graphic xmlns:a="http://schemas.openxmlformats.org/drawingml/2006/main">
+              <a:graphicData uri="http://schemas.openxmlformats.org/drawingml/2006/picture">
+                <pic:pic xmlns:pic="http://schemas.openxmlformats.org/drawingml/2006/picture">
+                  <pic:nvPicPr>
+                    <pic:cNvPr id="1998707216" name=""/>
+                    <pic:cNvPicPr/>
+                  </pic:nvPicPr>
+                  <pic:blipFill>
+                    <a:blip r:embed="rId8"/>
+                    <a:stretch>
+                      <a:fillRect/>
+                    </a:stretch>
+                  </pic:blipFill>
+                  <pic:spPr>
+                    <a:xfrm>
+                      <a:off x="0" y="0"/>
+                      <a:ext cx="5731510" cy="5350510"/>
+                    </a:xfrm>
+                    <a:prstGeom prst="rect">
+                      <a:avLst/>
+                    </a:prstGeom>
+                  </pic:spPr>
+                </pic:pic>
+              </a:graphicData>
+            </a:graphic>
+          </wp:inline>
+        </w:drawing>
+      </w:r>
+    </w:p>
+    <w:p>
+      <w:r>
+        <w:t>5) Mediator Pattern - Communication between kitchen and Waiters:</w:t>
+      </w:r>
+      <w:r>
+        <w:br/>
+      </w:r>
+      <w:r>
+        <w:t xml:space="preserve">Problem: </w:t>
+      </w:r>
+      <w:r>
+        <w:t>Our system needs to e</w:t>
+      </w:r>
+      <w:r>
+        <w:t>fficiently manage communication between the kitchen and waiters, ensuring orders are relayed and order status is updated.</w:t>
+      </w:r>
+    </w:p>
+    <w:p>
+      <w:r>
+        <w:t xml:space="preserve">Solution: </w:t>
+      </w:r>
+      <w:r>
+        <w:t>We a</w:t>
+      </w:r>
+      <w:r>
+        <w:t>ppl</w:t>
+      </w:r>
+      <w:r>
+        <w:t>ied</w:t>
+      </w:r>
+      <w:r>
+        <w:t xml:space="preserve"> the mediator design pattern to centralize and manage communication between the floor and the kitchen, improving order management and status updates.</w:t>
+      </w:r>
+    </w:p>
+    <w:p>
+      <w:r>
+        <w:t>Our original idea was to pass the order from the waiter directly to the chef. We realized the use</w:t>
+      </w:r>
+      <w:r>
+        <w:t xml:space="preserve"> of the mediator pattern would allows easy communication between the waiters and the chefs with regards to communication about the orders.</w:t>
+      </w:r>
+    </w:p>
+    <w:p>
+      <w:r>
+        <w:lastRenderedPageBreak/>
+        <w:drawing>
+          <wp:inline distT="0" distB="0" distL="0" distR="0" wp14:anchorId="5B907377" wp14:editId="4FAA8FBB">
+            <wp:extent cx="4039164" cy="3648584"/>
+            <wp:effectExtent l="0" t="0" r="0" b="9525"/>
+            <wp:docPr id="1576873066" name="Picture 1" descr="A diagram of a server&#10;&#10;Description automatically generated"/>
+            <wp:cNvGraphicFramePr>
+              <a:graphicFrameLocks xmlns:a="http://schemas.openxmlformats.org/drawingml/2006/main" noChangeAspect="1"/>
+            </wp:cNvGraphicFramePr>
+            <a:graphic xmlns:a="http://schemas.openxmlformats.org/drawingml/2006/main">
+              <a:graphicData uri="http://schemas.openxmlformats.org/drawingml/2006/picture">
+                <pic:pic xmlns:pic="http://schemas.openxmlformats.org/drawingml/2006/picture">
+                  <pic:nvPicPr>
+                    <pic:cNvPr id="1576873066" name="Picture 1" descr="A diagram of a server&#10;&#10;Description automatically generated"/>
+                    <pic:cNvPicPr/>
+                  </pic:nvPicPr>
+                  <pic:blipFill>
+                    <a:blip r:embed="rId9"/>
+                    <a:stretch>
+                      <a:fillRect/>
+                    </a:stretch>
+                  </pic:blipFill>
+                  <pic:spPr>
+                    <a:xfrm>
+                      <a:off x="0" y="0"/>
+                      <a:ext cx="4039164" cy="3648584"/>
+                    </a:xfrm>
+                    <a:prstGeom prst="rect">
+                      <a:avLst/>
+                    </a:prstGeom>
+                  </pic:spPr>
+                </pic:pic>
+              </a:graphicData>
+            </a:graphic>
+          </wp:inline>
+        </w:drawing>
+      </w:r>
+    </w:p>
+    <w:p>
+      <w:r>
+        <w:t>6) Chain of Responsibility Pattern - Customer Handling:</w:t>
+      </w:r>
+      <w:r>
+        <w:br/>
+      </w:r>
+      <w:r>
+        <w:t>Problem:</w:t>
+      </w:r>
+      <w:r>
+        <w:t xml:space="preserve"> Our system</w:t>
+      </w:r>
+      <w:r>
+        <w:t xml:space="preserve"> </w:t>
+      </w:r>
+      <w:r>
+        <w:t>needs to h</w:t>
+      </w:r>
+      <w:r>
+        <w:t>andl</w:t>
+      </w:r>
+      <w:r>
+        <w:t>e</w:t>
+      </w:r>
+      <w:r>
+        <w:t xml:space="preserve"> various customer requests and complaints in a structured manner.</w:t>
+      </w:r>
+    </w:p>
+    <w:p>
+      <w:r>
+        <w:t xml:space="preserve">Solution: </w:t>
+      </w:r>
+      <w:r>
+        <w:t>We u</w:t>
+      </w:r>
+      <w:r>
+        <w:t>se</w:t>
+      </w:r>
+      <w:r>
+        <w:t>d</w:t>
+      </w:r>
+      <w:r>
+        <w:t xml:space="preserve"> the chain of responsibility pattern to process specific customer requests, such as seating, ordering, or addressing complaints, in a structured manner.</w:t>
+      </w:r>
+    </w:p>
+    <w:p>
+      <w:r>
+        <w:t>7</w:t>
+      </w:r>
+      <w:r>
+        <w:t>) Visitor Pattern - Manager:</w:t>
+      </w:r>
+      <w:r>
+        <w:br/>
+      </w:r>
+      <w:r>
+        <w:t xml:space="preserve">Problem: </w:t>
+      </w:r>
+      <w:r>
+        <w:t xml:space="preserve">We need </w:t>
+      </w:r>
+      <w:r>
+        <w:t>our system</w:t>
+      </w:r>
+      <w:r>
+        <w:t xml:space="preserve"> to </w:t>
+      </w:r>
+      <w:r>
+        <w:t xml:space="preserve">allow </w:t>
+      </w:r>
+      <w:r>
+        <w:t>i</w:t>
+      </w:r>
+      <w:r>
+        <w:t>nteract</w:t>
+      </w:r>
+      <w:r>
+        <w:t>ion</w:t>
+      </w:r>
+      <w:r>
+        <w:t xml:space="preserve"> with customers, inspect satisfaction, handl</w:t>
+      </w:r>
+      <w:r>
+        <w:t>e</w:t>
+      </w:r>
+      <w:r>
+        <w:t xml:space="preserve"> special requests.</w:t>
+      </w:r>
+    </w:p>
+    <w:p>
+      <w:r>
         <w:t>Solution:</w:t>
       </w:r>
       <w:r>
@@ -3909,18 +4333,15 @@
         <w:t>d</w:t>
       </w:r>
       <w:r>
-        <w:t xml:space="preserve"> the factory method pattern to create different types of drinks and valet services, allowing for extensibility and customization</w:t>
-      </w:r>
-      <w:r>
-        <w:t xml:space="preserve"> of these services</w:t>
-      </w:r>
-      <w:r>
-        <w:t>.</w:t>
-      </w:r>
-    </w:p>
-    <w:p>
-      <w:r>
-        <w:t>5) Mediator Pattern - Communication between kitchen and Waiters:</w:t>
+        <w:t xml:space="preserve"> the visitor pattern to implement a manager who can visit tables and interact with customers, addressing their needs and providing assistance.</w:t>
+      </w:r>
+    </w:p>
+    <w:p>
+      <w:r>
+        <w:t>8</w:t>
+      </w:r>
+      <w:r>
+        <w:t>) Observer Pattern - Keeping track of inventory:</w:t>
       </w:r>
       <w:r>
         <w:br/>
@@ -3929,10 +4350,16 @@
         <w:t xml:space="preserve">Problem: </w:t>
       </w:r>
       <w:r>
-        <w:t>Our system needs to e</w:t>
-      </w:r>
-      <w:r>
-        <w:t>fficiently manage communication between the kitchen and waiters, ensuring orders are relayed and order status is updated.</w:t>
+        <w:t>Our system needs to k</w:t>
+      </w:r>
+      <w:r>
+        <w:t>eep track of restaurant inventory and updat</w:t>
+      </w:r>
+      <w:r>
+        <w:t>e</w:t>
+      </w:r>
+      <w:r>
+        <w:t xml:space="preserve"> it automatically.</w:t>
       </w:r>
     </w:p>
     <w:p>
@@ -3940,6 +4367,100 @@
         <w:t xml:space="preserve">Solution: </w:t>
       </w:r>
       <w:r>
+        <w:t>We i</w:t>
+      </w:r>
+      <w:r>
+        <w:t>mplement</w:t>
+      </w:r>
+      <w:r>
+        <w:t>ed</w:t>
+      </w:r>
+      <w:r>
+        <w:t xml:space="preserve"> the observer pattern to automatically keep track of inventory changes, ensuring accurate stock management.</w:t>
+      </w:r>
+      <w:r>
+        <w:br/>
+      </w:r>
+    </w:p>
+    <w:p>
+      <w:r>
+        <w:lastRenderedPageBreak/>
+        <w:drawing>
+          <wp:inline distT="0" distB="0" distL="0" distR="0" wp14:anchorId="415664DC" wp14:editId="2A681893">
+            <wp:extent cx="3181794" cy="2781688"/>
+            <wp:effectExtent l="0" t="0" r="0" b="0"/>
+            <wp:docPr id="299339518" name="Picture 1" descr="A diagram of a bill&#10;&#10;Description automatically generated"/>
+            <wp:cNvGraphicFramePr>
+              <a:graphicFrameLocks xmlns:a="http://schemas.openxmlformats.org/drawingml/2006/main" noChangeAspect="1"/>
+            </wp:cNvGraphicFramePr>
+            <a:graphic xmlns:a="http://schemas.openxmlformats.org/drawingml/2006/main">
+              <a:graphicData uri="http://schemas.openxmlformats.org/drawingml/2006/picture">
+                <pic:pic xmlns:pic="http://schemas.openxmlformats.org/drawingml/2006/picture">
+                  <pic:nvPicPr>
+                    <pic:cNvPr id="299339518" name="Picture 1" descr="A diagram of a bill&#10;&#10;Description automatically generated"/>
+                    <pic:cNvPicPr/>
+                  </pic:nvPicPr>
+                  <pic:blipFill>
+                    <a:blip r:embed="rId10"/>
+                    <a:stretch>
+                      <a:fillRect/>
+                    </a:stretch>
+                  </pic:blipFill>
+                  <pic:spPr>
+                    <a:xfrm>
+                      <a:off x="0" y="0"/>
+                      <a:ext cx="3181794" cy="2781688"/>
+                    </a:xfrm>
+                    <a:prstGeom prst="rect">
+                      <a:avLst/>
+                    </a:prstGeom>
+                  </pic:spPr>
+                </pic:pic>
+              </a:graphicData>
+            </a:graphic>
+          </wp:inline>
+        </w:drawing>
+      </w:r>
+    </w:p>
+    <w:p>
+      <w:r>
+        <w:t>9</w:t>
+      </w:r>
+      <w:r>
+        <w:t xml:space="preserve">) Composite Pattern - </w:t>
+      </w:r>
+      <w:proofErr w:type="spellStart"/>
+      <w:r>
+        <w:t>Build up</w:t>
+      </w:r>
+      <w:proofErr w:type="spellEnd"/>
+      <w:r>
+        <w:t xml:space="preserve"> of Bill:</w:t>
+      </w:r>
+      <w:r>
+        <w:br/>
+      </w:r>
+      <w:r>
+        <w:t xml:space="preserve">Problem: </w:t>
+      </w:r>
+      <w:r>
+        <w:t>Our system needs to r</w:t>
+      </w:r>
+      <w:r>
+        <w:t>epresent bills as a hierarchy of components,</w:t>
+      </w:r>
+      <w:r>
+        <w:t xml:space="preserve"> as well as</w:t>
+      </w:r>
+      <w:r>
+        <w:t xml:space="preserve"> calculating the final bill.</w:t>
+      </w:r>
+    </w:p>
+    <w:p>
+      <w:r>
+        <w:t xml:space="preserve">Solution: </w:t>
+      </w:r>
+      <w:r>
         <w:t>We a</w:t>
       </w:r>
       <w:r>
@@ -3949,315 +4470,231 @@
         <w:t>ied</w:t>
       </w:r>
       <w:r>
-        <w:t xml:space="preserve"> the mediator design pattern to centralize and manage communication between the floor and the kitchen, improving order management and status updates.</w:t>
-      </w:r>
-    </w:p>
-    <w:p/>
-    <w:p>
-      <w:r>
-        <w:t>6) Chain of Responsibility Pattern - Customer Handling:</w:t>
+        <w:t xml:space="preserve"> the composite pattern to represent bills as a hierarchy of components, allowing the construction and calculation of the final bill by traversing the composite structure.</w:t>
       </w:r>
       <w:r>
         <w:br/>
       </w:r>
       <w:r>
-        <w:t>Problem:</w:t>
-      </w:r>
-      <w:r>
-        <w:t xml:space="preserve"> Our system</w:t>
+        <w:br/>
+      </w:r>
+    </w:p>
+    <w:p>
+      <w:r>
+        <w:br/>
+      </w:r>
+      <w:r>
+        <w:drawing>
+          <wp:inline distT="0" distB="0" distL="0" distR="0" wp14:anchorId="0E6FB72F" wp14:editId="66930211">
+            <wp:extent cx="5731510" cy="3159760"/>
+            <wp:effectExtent l="0" t="0" r="0" b="0"/>
+            <wp:docPr id="1980812625" name="Picture 1" descr="A diagram of a company&#10;&#10;Description automatically generated"/>
+            <wp:cNvGraphicFramePr>
+              <a:graphicFrameLocks xmlns:a="http://schemas.openxmlformats.org/drawingml/2006/main" noChangeAspect="1"/>
+            </wp:cNvGraphicFramePr>
+            <a:graphic xmlns:a="http://schemas.openxmlformats.org/drawingml/2006/main">
+              <a:graphicData uri="http://schemas.openxmlformats.org/drawingml/2006/picture">
+                <pic:pic xmlns:pic="http://schemas.openxmlformats.org/drawingml/2006/picture">
+                  <pic:nvPicPr>
+                    <pic:cNvPr id="1980812625" name="Picture 1" descr="A diagram of a company&#10;&#10;Description automatically generated"/>
+                    <pic:cNvPicPr/>
+                  </pic:nvPicPr>
+                  <pic:blipFill>
+                    <a:blip r:embed="rId11"/>
+                    <a:stretch>
+                      <a:fillRect/>
+                    </a:stretch>
+                  </pic:blipFill>
+                  <pic:spPr>
+                    <a:xfrm>
+                      <a:off x="0" y="0"/>
+                      <a:ext cx="5731510" cy="3159760"/>
+                    </a:xfrm>
+                    <a:prstGeom prst="rect">
+                      <a:avLst/>
+                    </a:prstGeom>
+                  </pic:spPr>
+                </pic:pic>
+              </a:graphicData>
+            </a:graphic>
+          </wp:inline>
+        </w:drawing>
+      </w:r>
+      <w:r>
+        <w:br/>
+      </w:r>
+      <w:r>
+        <w:t>1</w:t>
+      </w:r>
+      <w:r>
+        <w:t>0</w:t>
+      </w:r>
+      <w:r>
+        <w:t>) State Pattern - Tables seating:</w:t>
+      </w:r>
+      <w:r>
+        <w:br/>
+      </w:r>
+      <w:r>
+        <w:t xml:space="preserve">Problem: </w:t>
+      </w:r>
+      <w:r>
+        <w:t>Our system needs to m</w:t>
+      </w:r>
+      <w:r>
+        <w:t>anag</w:t>
+      </w:r>
+      <w:r>
+        <w:t>e</w:t>
+      </w:r>
+      <w:r>
+        <w:t xml:space="preserve"> the state of restaurant tables regarding availability and occupancy.</w:t>
+      </w:r>
+      <w:r>
+        <w:br/>
+      </w:r>
+      <w:r>
+        <w:br/>
+      </w:r>
+      <w:r>
+        <w:t xml:space="preserve">Solution: </w:t>
+      </w:r>
+      <w:r>
+        <w:t>We u</w:t>
+      </w:r>
+      <w:r>
+        <w:t>se</w:t>
+      </w:r>
+      <w:r>
+        <w:t>d</w:t>
+      </w:r>
+      <w:r>
+        <w:t xml:space="preserve"> the state pattern to manage table states, allowing them to transition between "vacant," "occupied," or "reserved" based on customer interactions and reservations.</w:t>
+      </w:r>
+    </w:p>
+    <w:p>
+      <w:r>
+        <w:lastRenderedPageBreak/>
+        <w:drawing>
+          <wp:inline distT="0" distB="0" distL="0" distR="0" wp14:anchorId="1C9884F8" wp14:editId="4ED6B380">
+            <wp:extent cx="5731510" cy="4229735"/>
+            <wp:effectExtent l="0" t="0" r="0" b="0"/>
+            <wp:docPr id="1620827523" name="Picture 1"/>
+            <wp:cNvGraphicFramePr>
+              <a:graphicFrameLocks xmlns:a="http://schemas.openxmlformats.org/drawingml/2006/main" noChangeAspect="1"/>
+            </wp:cNvGraphicFramePr>
+            <a:graphic xmlns:a="http://schemas.openxmlformats.org/drawingml/2006/main">
+              <a:graphicData uri="http://schemas.openxmlformats.org/drawingml/2006/picture">
+                <pic:pic xmlns:pic="http://schemas.openxmlformats.org/drawingml/2006/picture">
+                  <pic:nvPicPr>
+                    <pic:cNvPr id="1620827523" name=""/>
+                    <pic:cNvPicPr/>
+                  </pic:nvPicPr>
+                  <pic:blipFill>
+                    <a:blip r:embed="rId12"/>
+                    <a:stretch>
+                      <a:fillRect/>
+                    </a:stretch>
+                  </pic:blipFill>
+                  <pic:spPr>
+                    <a:xfrm>
+                      <a:off x="0" y="0"/>
+                      <a:ext cx="5731510" cy="4229735"/>
+                    </a:xfrm>
+                    <a:prstGeom prst="rect">
+                      <a:avLst/>
+                    </a:prstGeom>
+                  </pic:spPr>
+                </pic:pic>
+              </a:graphicData>
+            </a:graphic>
+          </wp:inline>
+        </w:drawing>
+      </w:r>
+      <w:r>
+        <w:br/>
+      </w:r>
+      <w:r>
+        <w:br/>
+      </w:r>
+      <w:r>
+        <w:t>1</w:t>
+      </w:r>
+      <w:r>
+        <w:t>1</w:t>
+      </w:r>
+      <w:r>
+        <w:t>) Memento Pattern - Order preservation and accounting:</w:t>
+      </w:r>
+      <w:r>
+        <w:br/>
+      </w:r>
+      <w:r>
+        <w:t xml:space="preserve">Problem: </w:t>
+      </w:r>
+      <w:r>
+        <w:t>Our system needs to c</w:t>
+      </w:r>
+      <w:r>
+        <w:t>aptur</w:t>
+      </w:r>
+      <w:r>
+        <w:t>e</w:t>
+      </w:r>
+      <w:r>
+        <w:t xml:space="preserve"> the state of orders, bills, or accounting data at specific points in time.</w:t>
+      </w:r>
+    </w:p>
+    <w:p>
+      <w:r>
+        <w:t>Solution:</w:t>
+      </w:r>
+      <w:r>
+        <w:t xml:space="preserve"> We</w:t>
       </w:r>
       <w:r>
         <w:t xml:space="preserve"> </w:t>
       </w:r>
       <w:r>
-        <w:t>needs to h</w:t>
-      </w:r>
-      <w:r>
-        <w:t>andl</w:t>
-      </w:r>
-      <w:r>
-        <w:t>e</w:t>
-      </w:r>
-      <w:r>
-        <w:t xml:space="preserve"> various customer requests and complaints in a structured manner.</w:t>
-      </w:r>
-    </w:p>
-    <w:p>
-      <w:r>
-        <w:t xml:space="preserve">Solution: </w:t>
-      </w:r>
-      <w:r>
-        <w:t>We u</w:t>
-      </w:r>
-      <w:r>
-        <w:t>se</w:t>
-      </w:r>
-      <w:r>
-        <w:t>d</w:t>
-      </w:r>
-      <w:r>
-        <w:t xml:space="preserve"> the chain of responsibility pattern to process specific customer requests, such as seating, ordering, or addressing complaints, in a structured manner.</w:t>
-      </w:r>
-    </w:p>
-    <w:p>
-      <w:r>
-        <w:t>7</w:t>
-      </w:r>
-      <w:r>
-        <w:t>) Visitor Pattern - Manager:</w:t>
-      </w:r>
-      <w:r>
-        <w:br/>
-      </w:r>
-      <w:r>
-        <w:t xml:space="preserve">Problem: </w:t>
-      </w:r>
-      <w:r>
-        <w:t xml:space="preserve">We need </w:t>
-      </w:r>
-      <w:r>
-        <w:t>our system</w:t>
-      </w:r>
-      <w:r>
-        <w:t xml:space="preserve"> to </w:t>
-      </w:r>
-      <w:r>
-        <w:t xml:space="preserve">allow </w:t>
-      </w:r>
-      <w:r>
-        <w:t>i</w:t>
-      </w:r>
-      <w:r>
-        <w:t>nteract</w:t>
-      </w:r>
-      <w:r>
-        <w:t>ion</w:t>
-      </w:r>
-      <w:r>
-        <w:t xml:space="preserve"> with customers, inspect satisfaction, handl</w:t>
-      </w:r>
-      <w:r>
-        <w:t>e</w:t>
-      </w:r>
-      <w:r>
-        <w:t xml:space="preserve"> special requests.</w:t>
-      </w:r>
-    </w:p>
-    <w:p>
-      <w:r>
-        <w:t>Solution:</w:t>
-      </w:r>
-      <w:r>
-        <w:t xml:space="preserve"> We</w:t>
+        <w:t>a</w:t>
+      </w:r>
+      <w:r>
+        <w:t>ppl</w:t>
+      </w:r>
+      <w:r>
+        <w:t>ied</w:t>
+      </w:r>
+      <w:r>
+        <w:t xml:space="preserve"> the memento pattern to capture the state of orders, bills, or accounting data, enabling order preservation, auditing, and the ability to revert to previous states in case of errors or disputes.</w:t>
+      </w:r>
+    </w:p>
+    <w:p>
+      <w:r>
+        <w:t>These design patterns help</w:t>
+      </w:r>
+      <w:r>
+        <w:t>ed</w:t>
+      </w:r>
+      <w:r>
+        <w:t xml:space="preserve"> us to</w:t>
+      </w:r>
+      <w:r>
+        <w:t xml:space="preserve"> solve </w:t>
+      </w:r>
+      <w:r>
+        <w:t xml:space="preserve">our </w:t>
+      </w:r>
+      <w:r>
+        <w:t>problems in a restaurant management system</w:t>
+      </w:r>
+      <w:r>
+        <w:t>. They</w:t>
       </w:r>
       <w:r>
         <w:t xml:space="preserve"> </w:t>
       </w:r>
       <w:r>
-        <w:t>u</w:t>
-      </w:r>
-      <w:r>
-        <w:t>se</w:t>
-      </w:r>
-      <w:r>
-        <w:t>d</w:t>
-      </w:r>
-      <w:r>
-        <w:t xml:space="preserve"> the visitor pattern to implement a manager who can visit tables and interact with customers, addressing their needs and providing assistance.</w:t>
-      </w:r>
-    </w:p>
-    <w:p>
-      <w:r>
-        <w:t>8</w:t>
-      </w:r>
-      <w:r>
-        <w:t>) Observer Pattern - Keeping track of inventory:</w:t>
-      </w:r>
-      <w:r>
-        <w:br/>
-      </w:r>
-      <w:r>
-        <w:t xml:space="preserve">Problem: </w:t>
-      </w:r>
-      <w:r>
-        <w:t>Our system needs to k</w:t>
-      </w:r>
-      <w:r>
-        <w:t>eep track of restaurant inventory and updat</w:t>
-      </w:r>
-      <w:r>
-        <w:t>e</w:t>
-      </w:r>
-      <w:r>
-        <w:t xml:space="preserve"> it automatically.</w:t>
-      </w:r>
-    </w:p>
-    <w:p>
-      <w:r>
-        <w:t xml:space="preserve">Solution: </w:t>
-      </w:r>
-      <w:r>
-        <w:t>We i</w:t>
-      </w:r>
-      <w:r>
-        <w:t>mplement</w:t>
-      </w:r>
-      <w:r>
-        <w:t>ed</w:t>
-      </w:r>
-      <w:r>
-        <w:t xml:space="preserve"> the observer pattern to automatically keep track of inventory changes, ensuring accurate stock management.</w:t>
-      </w:r>
-    </w:p>
-    <w:p>
-      <w:r>
-        <w:t>9</w:t>
-      </w:r>
-      <w:r>
-        <w:t>) Composite Pattern - Build up of Bill:</w:t>
-      </w:r>
-      <w:r>
-        <w:br/>
-      </w:r>
-      <w:r>
-        <w:t xml:space="preserve">Problem: </w:t>
-      </w:r>
-      <w:r>
-        <w:t>Our system needs to r</w:t>
-      </w:r>
-      <w:r>
-        <w:t>epresent bills as a hierarchy of components,</w:t>
-      </w:r>
-      <w:r>
-        <w:t xml:space="preserve"> as well as</w:t>
-      </w:r>
-      <w:r>
-        <w:t xml:space="preserve"> calculating the final bill.</w:t>
-      </w:r>
-    </w:p>
-    <w:p>
-      <w:r>
-        <w:t xml:space="preserve">Solution: </w:t>
-      </w:r>
-      <w:r>
-        <w:t>We a</w:t>
-      </w:r>
-      <w:r>
-        <w:t>ppl</w:t>
-      </w:r>
-      <w:r>
-        <w:t>ied</w:t>
-      </w:r>
-      <w:r>
-        <w:t xml:space="preserve"> the composite pattern to represent bills as a hierarchy of components, allowing the construction and calculation of the final bill by traversing the composite structure.</w:t>
-      </w:r>
-    </w:p>
-    <w:p>
-      <w:r>
-        <w:t>1</w:t>
-      </w:r>
-      <w:r>
-        <w:t>0</w:t>
-      </w:r>
-      <w:r>
-        <w:t>) State Pattern - Tables seating:</w:t>
-      </w:r>
-      <w:r>
-        <w:br/>
-      </w:r>
-      <w:r>
-        <w:t xml:space="preserve">Problem: </w:t>
-      </w:r>
-      <w:r>
-        <w:t>Our system needs to m</w:t>
-      </w:r>
-      <w:r>
-        <w:t>anag</w:t>
-      </w:r>
-      <w:r>
-        <w:t>e</w:t>
-      </w:r>
-      <w:r>
-        <w:t xml:space="preserve"> the state of restaurant tables regarding availability and occupancy.</w:t>
-      </w:r>
-      <w:r>
-        <w:br/>
-      </w:r>
-      <w:r>
-        <w:br/>
-      </w:r>
-      <w:r>
-        <w:t xml:space="preserve">Solution: </w:t>
-      </w:r>
-      <w:r>
-        <w:t>We u</w:t>
-      </w:r>
-      <w:r>
-        <w:t>se</w:t>
-      </w:r>
-      <w:r>
-        <w:t>d</w:t>
-      </w:r>
-      <w:r>
-        <w:t xml:space="preserve"> the state pattern to manage table states, allowing them to transition between "vacant," "occupied," or "reserved" based on customer interactions and reservations.</w:t>
-      </w:r>
-    </w:p>
-    <w:p>
-      <w:r>
-        <w:t>1</w:t>
-      </w:r>
-      <w:r>
-        <w:t>1</w:t>
-      </w:r>
-      <w:r>
-        <w:t>) Memento Pattern - Order preservation and accounting:</w:t>
-      </w:r>
-      <w:r>
-        <w:br/>
-      </w:r>
-      <w:r>
-        <w:t xml:space="preserve">Problem: </w:t>
-      </w:r>
-      <w:r>
-        <w:t>Our system needs to c</w:t>
-      </w:r>
-      <w:r>
-        <w:t>aptur</w:t>
-      </w:r>
-      <w:r>
-        <w:t>e</w:t>
-      </w:r>
-      <w:r>
-        <w:t xml:space="preserve"> the state of orders, bills, or accounting data at specific points in time.</w:t>
-      </w:r>
-    </w:p>
-    <w:p>
-      <w:r>
-        <w:t>Solution:</w:t>
-      </w:r>
-      <w:r>
-        <w:t xml:space="preserve"> We</w:t>
-      </w:r>
-      <w:r>
-        <w:t xml:space="preserve"> </w:t>
-      </w:r>
-      <w:r>
-        <w:t>a</w:t>
-      </w:r>
-      <w:r>
-        <w:t>ppl</w:t>
-      </w:r>
-      <w:r>
-        <w:t>ied</w:t>
-      </w:r>
-      <w:r>
-        <w:t xml:space="preserve"> the memento pattern to capture the state of orders, bills, or accounting data, enabling order preservation, auditing, and the ability to revert to previous states in case of errors or disputes.</w:t>
-      </w:r>
-    </w:p>
-    <w:p>
-      <w:r>
-        <w:lastRenderedPageBreak/>
-        <w:t>These design patterns help solve various problems in a restaurant management system, such as enhancing flexibility, managing communication, optimizing order processing, and improving overall efficiency.</w:t>
+        <w:t xml:space="preserve">allow our system to be more flexible, it is easier to communicate, overall efficiency has improved and it taught us a lot about designing and implementing systems. </w:t>
       </w:r>
     </w:p>
     <w:p>
@@ -4266,7 +4703,7 @@
       </w:r>
     </w:p>
     <w:p>
-      <w:hyperlink r:id="rId6" w:history="1">
+      <w:hyperlink r:id="rId13" w:history="1">
         <w:r>
           <w:rPr>
             <w:rStyle w:val="Hyperlink"/>
@@ -4276,7 +4713,7 @@
       </w:hyperlink>
     </w:p>
     <w:p>
-      <w:hyperlink r:id="rId7" w:history="1">
+      <w:hyperlink r:id="rId14" w:history="1">
         <w:r>
           <w:rPr>
             <w:rStyle w:val="Hyperlink"/>
@@ -4286,7 +4723,7 @@
       </w:hyperlink>
     </w:p>
     <w:p>
-      <w:hyperlink r:id="rId8" w:history="1">
+      <w:hyperlink r:id="rId15" w:history="1">
         <w:r>
           <w:rPr>
             <w:rStyle w:val="Hyperlink"/>
@@ -4296,7 +4733,7 @@
       </w:hyperlink>
     </w:p>
     <w:p>
-      <w:hyperlink r:id="rId9" w:history="1">
+      <w:hyperlink r:id="rId16" w:history="1">
         <w:r>
           <w:rPr>
             <w:rStyle w:val="Hyperlink"/>

</xml_diff>